<commit_message>
Transition/Common Errors Document 2
</commit_message>
<xml_diff>
--- a/Onboarding Checklist Transition Document.docx
+++ b/Onboarding Checklist Transition Document.docx
@@ -226,6 +226,81 @@
         </w:numPr>
         <w:spacing w:line="240" w:lineRule="auto"/>
       </w:pPr>
+      <w:r>
+        <w:t>‘</w:t>
+      </w:r>
+      <w:proofErr w:type="gramStart"/>
+      <w:r>
+        <w:t>flask :</w:t>
+      </w:r>
+      <w:proofErr w:type="gramEnd"/>
+      <w:r>
+        <w:t xml:space="preserve"> the term ‘flask is not recognized…”</w:t>
+      </w:r>
+    </w:p>
+    <w:p>
+      <w:pPr>
+        <w:spacing w:line="240" w:lineRule="auto"/>
+      </w:pPr>
+      <w:r>
+        <w:drawing>
+          <wp:inline distT="0" distB="0" distL="0" distR="0" wp14:anchorId="016ECC4E" wp14:editId="5CFEFA04">
+            <wp:extent cx="5943600" cy="908685"/>
+            <wp:effectExtent l="0" t="0" r="0" b="5715"/>
+            <wp:docPr id="1134612390" name="Picture 1" descr="A screen shot of a computer&#10;&#10;Description automatically generated with low confidence"/>
+            <wp:cNvGraphicFramePr>
+              <a:graphicFrameLocks xmlns:a="http://schemas.openxmlformats.org/drawingml/2006/main" noChangeAspect="1"/>
+            </wp:cNvGraphicFramePr>
+            <a:graphic xmlns:a="http://schemas.openxmlformats.org/drawingml/2006/main">
+              <a:graphicData uri="http://schemas.openxmlformats.org/drawingml/2006/picture">
+                <pic:pic xmlns:pic="http://schemas.openxmlformats.org/drawingml/2006/picture">
+                  <pic:nvPicPr>
+                    <pic:cNvPr id="1134612390" name="Picture 1" descr="A screen shot of a computer&#10;&#10;Description automatically generated with low confidence"/>
+                    <pic:cNvPicPr/>
+                  </pic:nvPicPr>
+                  <pic:blipFill>
+                    <a:blip r:embed="rId5"/>
+                    <a:stretch>
+                      <a:fillRect/>
+                    </a:stretch>
+                  </pic:blipFill>
+                  <pic:spPr>
+                    <a:xfrm>
+                      <a:off x="0" y="0"/>
+                      <a:ext cx="5943600" cy="908685"/>
+                    </a:xfrm>
+                    <a:prstGeom prst="rect">
+                      <a:avLst/>
+                    </a:prstGeom>
+                  </pic:spPr>
+                </pic:pic>
+              </a:graphicData>
+            </a:graphic>
+          </wp:inline>
+        </w:drawing>
+      </w:r>
+    </w:p>
+    <w:p>
+      <w:pPr>
+        <w:pStyle w:val="ListParagraph"/>
+        <w:numPr>
+          <w:ilvl w:val="1"/>
+          <w:numId w:val="1"/>
+        </w:numPr>
+        <w:spacing w:line="240" w:lineRule="auto"/>
+      </w:pPr>
+      <w:r>
+        <w:t>Could either mean that you have not installed the regular imports, or there is an issue. Either way, mitigate it using the command “</w:t>
+      </w:r>
+      <w:r>
+        <w:rPr>
+          <w:highlight w:val="yellow"/>
+        </w:rPr>
+        <w:t>python -m flask run</w:t>
+      </w:r>
+      <w:r>
+        <w:t>”, which will work and let you know if there are any un-installed imports.</w:t>
+      </w:r>
     </w:p>
     <w:p>
       <w:pPr>
@@ -246,6 +321,65 @@
           <w:bCs/>
         </w:rPr>
         <w:t>Frequent errors in browser</w:t>
+      </w:r>
+    </w:p>
+    <w:p>
+      <w:pPr>
+        <w:spacing w:line="240" w:lineRule="auto"/>
+      </w:pPr>
+      <w:r>
+        <w:t xml:space="preserve">Inspect the </w:t>
+      </w:r>
+      <w:proofErr w:type="gramStart"/>
+      <w:r>
+        <w:t>browser, and</w:t>
+      </w:r>
+      <w:proofErr w:type="gramEnd"/>
+      <w:r>
+        <w:t xml:space="preserve"> navigate to ‘Console’ to read browser errors.</w:t>
+      </w:r>
+    </w:p>
+    <w:p>
+      <w:pPr>
+        <w:spacing w:line="240" w:lineRule="auto"/>
+      </w:pPr>
+      <w:r>
+        <w:lastRenderedPageBreak/>
+        <w:drawing>
+          <wp:inline distT="0" distB="0" distL="0" distR="0" wp14:anchorId="01A94F8B" wp14:editId="04A80D4C">
+            <wp:extent cx="5943600" cy="1703070"/>
+            <wp:effectExtent l="0" t="0" r="0" b="0"/>
+            <wp:docPr id="790311021" name="Picture 1" descr="A screenshot of a computer&#10;&#10;Description automatically generated"/>
+            <wp:cNvGraphicFramePr>
+              <a:graphicFrameLocks xmlns:a="http://schemas.openxmlformats.org/drawingml/2006/main" noChangeAspect="1"/>
+            </wp:cNvGraphicFramePr>
+            <a:graphic xmlns:a="http://schemas.openxmlformats.org/drawingml/2006/main">
+              <a:graphicData uri="http://schemas.openxmlformats.org/drawingml/2006/picture">
+                <pic:pic xmlns:pic="http://schemas.openxmlformats.org/drawingml/2006/picture">
+                  <pic:nvPicPr>
+                    <pic:cNvPr id="790311021" name="Picture 1" descr="A screenshot of a computer&#10;&#10;Description automatically generated"/>
+                    <pic:cNvPicPr/>
+                  </pic:nvPicPr>
+                  <pic:blipFill>
+                    <a:blip r:embed="rId6"/>
+                    <a:stretch>
+                      <a:fillRect/>
+                    </a:stretch>
+                  </pic:blipFill>
+                  <pic:spPr>
+                    <a:xfrm>
+                      <a:off x="0" y="0"/>
+                      <a:ext cx="5943600" cy="1703070"/>
+                    </a:xfrm>
+                    <a:prstGeom prst="rect">
+                      <a:avLst/>
+                    </a:prstGeom>
+                  </pic:spPr>
+                </pic:pic>
+              </a:graphicData>
+            </a:graphic>
+          </wp:inline>
+        </w:drawing>
       </w:r>
     </w:p>
     <w:p>
@@ -262,6 +396,63 @@
       </w:r>
       <w:r>
         <w:t xml:space="preserve"> / ‘Failed to Fetch’</w:t>
+      </w:r>
+    </w:p>
+    <w:p>
+      <w:pPr>
+        <w:pStyle w:val="ListParagraph"/>
+        <w:numPr>
+          <w:ilvl w:val="1"/>
+          <w:numId w:val="1"/>
+        </w:numPr>
+        <w:spacing w:line="240" w:lineRule="auto"/>
+      </w:pPr>
+      <w:r>
+        <w:t>Example:</w:t>
+      </w:r>
+    </w:p>
+    <w:p>
+      <w:pPr>
+        <w:pStyle w:val="ListParagraph"/>
+        <w:spacing w:line="240" w:lineRule="auto"/>
+        <w:ind w:left="1440"/>
+      </w:pPr>
+      <w:r>
+        <w:drawing>
+          <wp:inline distT="0" distB="0" distL="0" distR="0" wp14:anchorId="071F6D0B" wp14:editId="5BA6F565">
+            <wp:extent cx="3915321" cy="1057423"/>
+            <wp:effectExtent l="0" t="0" r="0" b="9525"/>
+            <wp:docPr id="1858826773" name="Picture 1" descr="A screen shot of a computer&#10;&#10;Description automatically generated with medium confidence"/>
+            <wp:cNvGraphicFramePr>
+              <a:graphicFrameLocks xmlns:a="http://schemas.openxmlformats.org/drawingml/2006/main" noChangeAspect="1"/>
+            </wp:cNvGraphicFramePr>
+            <a:graphic xmlns:a="http://schemas.openxmlformats.org/drawingml/2006/main">
+              <a:graphicData uri="http://schemas.openxmlformats.org/drawingml/2006/picture">
+                <pic:pic xmlns:pic="http://schemas.openxmlformats.org/drawingml/2006/picture">
+                  <pic:nvPicPr>
+                    <pic:cNvPr id="1858826773" name="Picture 1" descr="A screen shot of a computer&#10;&#10;Description automatically generated with medium confidence"/>
+                    <pic:cNvPicPr/>
+                  </pic:nvPicPr>
+                  <pic:blipFill>
+                    <a:blip r:embed="rId7"/>
+                    <a:stretch>
+                      <a:fillRect/>
+                    </a:stretch>
+                  </pic:blipFill>
+                  <pic:spPr>
+                    <a:xfrm>
+                      <a:off x="0" y="0"/>
+                      <a:ext cx="3915321" cy="1057423"/>
+                    </a:xfrm>
+                    <a:prstGeom prst="rect">
+                      <a:avLst/>
+                    </a:prstGeom>
+                  </pic:spPr>
+                </pic:pic>
+              </a:graphicData>
+            </a:graphic>
+          </wp:inline>
+        </w:drawing>
       </w:r>
     </w:p>
     <w:p>

</xml_diff>

<commit_message>
Docker Container for AWS Deploy + /api/*
</commit_message>
<xml_diff>
--- a/Onboarding Checklist Transition Document.docx
+++ b/Onboarding Checklist Transition Document.docx
@@ -39,18 +39,13 @@
     </w:p>
     <w:p>
       <w:r>
-        <w:t xml:space="preserve">The application was created using React.js for the </w:t>
-      </w:r>
-      <w:proofErr w:type="gramStart"/>
-      <w:r>
-        <w:t>frontend</w:t>
-      </w:r>
-      <w:proofErr w:type="gramEnd"/>
-      <w:r>
-        <w:t xml:space="preserve"> and Python Flask for the backend. Here are the commands required </w:t>
+        <w:t xml:space="preserve">The application was created using React.js for the frontend and Python Flask for the backend. Here are the commands required </w:t>
       </w:r>
       <w:r>
         <w:t>to run it locally</w:t>
+      </w:r>
+      <w:r>
+        <w:t>, I recommend using the VScode terminals</w:t>
       </w:r>
       <w:r>
         <w:t>:</w:t>
@@ -82,28 +77,12 @@
           <w:highlight w:val="red"/>
         </w:rPr>
       </w:pPr>
-      <w:proofErr w:type="spellStart"/>
       <w:r>
         <w:rPr>
           <w:highlight w:val="red"/>
         </w:rPr>
-        <w:t>npm</w:t>
-      </w:r>
-      <w:proofErr w:type="spellEnd"/>
-      <w:r>
-        <w:rPr>
-          <w:highlight w:val="red"/>
-        </w:rPr>
-        <w:t xml:space="preserve"> </w:t>
-      </w:r>
-      <w:proofErr w:type="gramStart"/>
-      <w:r>
-        <w:rPr>
-          <w:highlight w:val="red"/>
-        </w:rPr>
-        <w:t>start</w:t>
-      </w:r>
-      <w:proofErr w:type="gramEnd"/>
+        <w:t>npm start</w:t>
+      </w:r>
     </w:p>
     <w:p>
       <w:pPr>
@@ -141,16 +120,8 @@
         <w:rPr>
           <w:highlight w:val="red"/>
         </w:rPr>
-        <w:t xml:space="preserve">python -m flask </w:t>
-      </w:r>
-      <w:proofErr w:type="gramStart"/>
-      <w:r>
-        <w:rPr>
-          <w:highlight w:val="red"/>
-        </w:rPr>
-        <w:t>run</w:t>
-      </w:r>
-      <w:proofErr w:type="gramEnd"/>
+        <w:t>python -m flask run</w:t>
+      </w:r>
     </w:p>
     <w:p>
       <w:pPr>
@@ -177,13 +148,8 @@
         </w:numPr>
         <w:spacing w:line="240" w:lineRule="auto"/>
       </w:pPr>
-      <w:proofErr w:type="spellStart"/>
-      <w:r>
-        <w:t>npm</w:t>
-      </w:r>
-      <w:proofErr w:type="spellEnd"/>
-      <w:r>
-        <w:t xml:space="preserve"> ERR! Missing script: "start"</w:t>
+      <w:r>
+        <w:t>npm ERR! Missing script: "start"</w:t>
       </w:r>
     </w:p>
     <w:p>
@@ -196,25 +162,7 @@
         <w:spacing w:line="240" w:lineRule="auto"/>
       </w:pPr>
       <w:r>
-        <w:t>Means you are not in the correct folder, make sure when you run ‘</w:t>
-      </w:r>
-      <w:proofErr w:type="spellStart"/>
-      <w:r>
-        <w:t>npm</w:t>
-      </w:r>
-      <w:proofErr w:type="spellEnd"/>
-      <w:r>
-        <w:t xml:space="preserve"> start’ that you are in the ‘onboarding-checklist’ folder and not ‘</w:t>
-      </w:r>
-      <w:proofErr w:type="spellStart"/>
-      <w:proofErr w:type="gramStart"/>
-      <w:r>
-        <w:t>OnboardingChecklist</w:t>
-      </w:r>
-      <w:proofErr w:type="spellEnd"/>
-      <w:proofErr w:type="gramEnd"/>
-      <w:r>
-        <w:t>’</w:t>
+        <w:t>Means you are not in the correct folder, make sure when you run ‘npm start’ that you are in the ‘onboarding-checklist’ folder and not ‘OnboardingChecklist’</w:t>
       </w:r>
     </w:p>
     <w:p>
@@ -227,15 +175,7 @@
         <w:spacing w:line="240" w:lineRule="auto"/>
       </w:pPr>
       <w:r>
-        <w:t>‘</w:t>
-      </w:r>
-      <w:proofErr w:type="gramStart"/>
-      <w:r>
-        <w:t>flask :</w:t>
-      </w:r>
-      <w:proofErr w:type="gramEnd"/>
-      <w:r>
-        <w:t xml:space="preserve"> the term ‘flask is not recognized…”</w:t>
+        <w:t>‘flask : the term ‘flask is not recognized…”</w:t>
       </w:r>
     </w:p>
     <w:p>
@@ -328,23 +268,91 @@
         <w:spacing w:line="240" w:lineRule="auto"/>
       </w:pPr>
       <w:r>
-        <w:t xml:space="preserve">Inspect the </w:t>
-      </w:r>
-      <w:proofErr w:type="gramStart"/>
-      <w:r>
-        <w:t>browser, and</w:t>
-      </w:r>
-      <w:proofErr w:type="gramEnd"/>
-      <w:r>
-        <w:t xml:space="preserve"> navigate to ‘Console’ to read browser errors.</w:t>
-      </w:r>
-    </w:p>
-    <w:p>
-      <w:pPr>
-        <w:spacing w:line="240" w:lineRule="auto"/>
-      </w:pPr>
-      <w:r>
+        <w:t>Inspect the browser, and navigate to ‘Console’ to read browser errors.</w:t>
+      </w:r>
+    </w:p>
+    <w:p>
+      <w:pPr>
+        <w:spacing w:line="240" w:lineRule="auto"/>
+      </w:pPr>
+      <w:r>
+        <w:rPr>
+          <w:noProof/>
+        </w:rPr>
         <w:lastRenderedPageBreak/>
+        <mc:AlternateContent>
+          <mc:Choice Requires="wps">
+            <w:drawing>
+              <wp:anchor distT="0" distB="0" distL="114300" distR="114300" simplePos="0" relativeHeight="251659264" behindDoc="0" locked="0" layoutInCell="1" allowOverlap="1" wp14:anchorId="11EA63B4" wp14:editId="03E343E1">
+                <wp:simplePos x="0" y="0"/>
+                <wp:positionH relativeFrom="column">
+                  <wp:posOffset>3924300</wp:posOffset>
+                </wp:positionH>
+                <wp:positionV relativeFrom="paragraph">
+                  <wp:posOffset>447675</wp:posOffset>
+                </wp:positionV>
+                <wp:extent cx="542925" cy="457200"/>
+                <wp:effectExtent l="19050" t="19050" r="28575" b="19050"/>
+                <wp:wrapNone/>
+                <wp:docPr id="874777415" name="Oval 1"/>
+                <wp:cNvGraphicFramePr/>
+                <a:graphic xmlns:a="http://schemas.openxmlformats.org/drawingml/2006/main">
+                  <a:graphicData uri="http://schemas.microsoft.com/office/word/2010/wordprocessingShape">
+                    <wps:wsp>
+                      <wps:cNvSpPr/>
+                      <wps:spPr>
+                        <a:xfrm>
+                          <a:off x="0" y="0"/>
+                          <a:ext cx="542925" cy="457200"/>
+                        </a:xfrm>
+                        <a:prstGeom prst="ellipse">
+                          <a:avLst/>
+                        </a:prstGeom>
+                        <a:noFill/>
+                        <a:ln w="28575">
+                          <a:solidFill>
+                            <a:srgbClr val="C00000"/>
+                          </a:solidFill>
+                        </a:ln>
+                      </wps:spPr>
+                      <wps:style>
+                        <a:lnRef idx="2">
+                          <a:schemeClr val="accent1">
+                            <a:shade val="50000"/>
+                          </a:schemeClr>
+                        </a:lnRef>
+                        <a:fillRef idx="1">
+                          <a:schemeClr val="accent1"/>
+                        </a:fillRef>
+                        <a:effectRef idx="0">
+                          <a:schemeClr val="accent1"/>
+                        </a:effectRef>
+                        <a:fontRef idx="minor">
+                          <a:schemeClr val="lt1"/>
+                        </a:fontRef>
+                      </wps:style>
+                      <wps:bodyPr rot="0" spcFirstLastPara="0" vertOverflow="overflow" horzOverflow="overflow" vert="horz" wrap="square" lIns="91440" tIns="45720" rIns="91440" bIns="45720" numCol="1" spcCol="0" rtlCol="0" fromWordArt="0" anchor="ctr" anchorCtr="0" forceAA="0" compatLnSpc="1">
+                        <a:prstTxWarp prst="textNoShape">
+                          <a:avLst/>
+                        </a:prstTxWarp>
+                        <a:noAutofit/>
+                      </wps:bodyPr>
+                    </wps:wsp>
+                  </a:graphicData>
+                </a:graphic>
+              </wp:anchor>
+            </w:drawing>
+          </mc:Choice>
+          <mc:Fallback>
+            <w:pict>
+              <v:oval w14:anchorId="1BD49791" id="Oval 1" o:spid="_x0000_s1026" style="position:absolute;margin-left:309pt;margin-top:35.25pt;width:42.75pt;height:36pt;z-index:251659264;visibility:visible;mso-wrap-style:square;mso-wrap-distance-left:9pt;mso-wrap-distance-top:0;mso-wrap-distance-right:9pt;mso-wrap-distance-bottom:0;mso-position-horizontal:absolute;mso-position-horizontal-relative:text;mso-position-vertical:absolute;mso-position-vertical-relative:text;v-text-anchor:middle" o:gfxdata="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" filled="f" strokecolor="#c00000" strokeweight="2.25pt">
+                <v:stroke joinstyle="miter"/>
+              </v:oval>
+            </w:pict>
+          </mc:Fallback>
+        </mc:AlternateContent>
+      </w:r>
+      <w:r>
         <w:drawing>
           <wp:inline distT="0" distB="0" distL="0" distR="0" wp14:anchorId="01A94F8B" wp14:editId="04A80D4C">
             <wp:extent cx="5943600" cy="1703070"/>
@@ -500,15 +508,7 @@
         <w:spacing w:line="240" w:lineRule="auto"/>
       </w:pPr>
       <w:r>
-        <w:t xml:space="preserve">Check that you’ve installed </w:t>
-      </w:r>
-      <w:proofErr w:type="gramStart"/>
-      <w:r>
-        <w:t>all of</w:t>
-      </w:r>
-      <w:proofErr w:type="gramEnd"/>
-      <w:r>
-        <w:t xml:space="preserve"> the necessary imports in your terminal</w:t>
+        <w:t>Check that you’ve installed all of the necessary imports in your terminal</w:t>
       </w:r>
       <w:r>
         <w:t xml:space="preserve">, and that your flask server is running. </w:t>
@@ -529,6 +529,230 @@
       <w:r>
         <w:t xml:space="preserve"> what is being returned with fetch.</w:t>
       </w:r>
+    </w:p>
+    <w:p>
+      <w:pPr>
+        <w:pStyle w:val="ListParagraph"/>
+        <w:numPr>
+          <w:ilvl w:val="0"/>
+          <w:numId w:val="1"/>
+        </w:numPr>
+        <w:spacing w:line="240" w:lineRule="auto"/>
+      </w:pPr>
+      <w:r>
+        <w:t>SQLAlchemy Error</w:t>
+      </w:r>
+    </w:p>
+    <w:p>
+      <w:pPr>
+        <w:pStyle w:val="ListParagraph"/>
+        <w:numPr>
+          <w:ilvl w:val="1"/>
+          <w:numId w:val="1"/>
+        </w:numPr>
+        <w:spacing w:line="240" w:lineRule="auto"/>
+      </w:pPr>
+      <w:r>
+        <w:t>If you’ve added new aspects/models to models.py, a migration is needed for the database in order for it to work, otherwise you will get an error message like “xyz has no attribute abc”</w:t>
+      </w:r>
+    </w:p>
+    <w:p>
+      <w:pPr>
+        <w:pStyle w:val="ListParagraph"/>
+        <w:numPr>
+          <w:ilvl w:val="1"/>
+          <w:numId w:val="1"/>
+        </w:numPr>
+        <w:spacing w:line="240" w:lineRule="auto"/>
+      </w:pPr>
+      <w:r>
+        <w:t>You can migrate the database using the following commands:</w:t>
+      </w:r>
+    </w:p>
+    <w:p>
+      <w:pPr>
+        <w:pStyle w:val="ListParagraph"/>
+        <w:numPr>
+          <w:ilvl w:val="2"/>
+          <w:numId w:val="1"/>
+        </w:numPr>
+        <w:spacing w:line="240" w:lineRule="auto"/>
+      </w:pPr>
+      <w:r>
+        <w:t>Python -m flask db stamp head</w:t>
+      </w:r>
+    </w:p>
+    <w:p>
+      <w:pPr>
+        <w:pStyle w:val="ListParagraph"/>
+        <w:numPr>
+          <w:ilvl w:val="2"/>
+          <w:numId w:val="1"/>
+        </w:numPr>
+        <w:spacing w:line="240" w:lineRule="auto"/>
+      </w:pPr>
+      <w:r>
+        <w:t>Python -m flask db migrate</w:t>
+      </w:r>
+    </w:p>
+    <w:p>
+      <w:pPr>
+        <w:pStyle w:val="ListParagraph"/>
+        <w:numPr>
+          <w:ilvl w:val="2"/>
+          <w:numId w:val="1"/>
+        </w:numPr>
+        <w:spacing w:line="240" w:lineRule="auto"/>
+      </w:pPr>
+      <w:r>
+        <w:t>Python -m flask db upgrade</w:t>
+      </w:r>
+    </w:p>
+    <w:p>
+      <w:pPr>
+        <w:pStyle w:val="ListParagraph"/>
+        <w:numPr>
+          <w:ilvl w:val="3"/>
+          <w:numId w:val="1"/>
+        </w:numPr>
+        <w:spacing w:line="240" w:lineRule="auto"/>
+      </w:pPr>
+      <w:r>
+        <w:t>There is a possibility that there will be an error in this step if you are removing foreign keys.</w:t>
+      </w:r>
+    </w:p>
+    <w:p>
+      <w:pPr>
+        <w:pStyle w:val="ListParagraph"/>
+        <w:numPr>
+          <w:ilvl w:val="3"/>
+          <w:numId w:val="1"/>
+        </w:numPr>
+        <w:spacing w:line="240" w:lineRule="auto"/>
+      </w:pPr>
+      <w:r>
+        <w:t>Go to migration -&gt; Versions and identify the .py file that has been created for this migration. This can be identified by the ‘Create Date’ field at the top of each file.</w:t>
+      </w:r>
+    </w:p>
+    <w:p>
+      <w:pPr>
+        <w:pStyle w:val="ListParagraph"/>
+        <w:numPr>
+          <w:ilvl w:val="3"/>
+          <w:numId w:val="1"/>
+        </w:numPr>
+        <w:spacing w:line="240" w:lineRule="auto"/>
+      </w:pPr>
+      <w:r>
+        <w:t>Comment out any command that has ‘None’ in it. Example:</w:t>
+      </w:r>
+    </w:p>
+    <w:p>
+      <w:pPr>
+        <w:pStyle w:val="ListParagraph"/>
+        <w:numPr>
+          <w:ilvl w:val="4"/>
+          <w:numId w:val="1"/>
+        </w:numPr>
+        <w:spacing w:line="240" w:lineRule="auto"/>
+      </w:pPr>
+      <w:r>
+        <w:t>#batch_op.drop_constraint(None, type_=’foreignkey’).</w:t>
+      </w:r>
+    </w:p>
+    <w:p>
+      <w:pPr>
+        <w:pStyle w:val="ListParagraph"/>
+        <w:numPr>
+          <w:ilvl w:val="3"/>
+          <w:numId w:val="1"/>
+        </w:numPr>
+        <w:spacing w:line="240" w:lineRule="auto"/>
+      </w:pPr>
+      <w:r>
+        <w:t xml:space="preserve">Here’s a stack overflow that is similar to the one I used to fix this error: </w:t>
+      </w:r>
+      <w:hyperlink r:id="rId8" w:history="1">
+        <w:r>
+          <w:rPr>
+            <w:rStyle w:val="Hyperlink"/>
+          </w:rPr>
+          <w:t>python - Flask-Migrate creating foreign key with None for no apparent reason - Stack Overflow</w:t>
+        </w:r>
+      </w:hyperlink>
+    </w:p>
+    <w:p>
+      <w:pPr>
+        <w:pStyle w:val="ListParagraph"/>
+        <w:numPr>
+          <w:ilvl w:val="3"/>
+          <w:numId w:val="1"/>
+        </w:numPr>
+        <w:spacing w:line="240" w:lineRule="auto"/>
+      </w:pPr>
+      <w:r>
+        <w:t xml:space="preserve">Once you’ve changed this file, DO NOT DO THE FIRST COMMAND AGAIN. Just do migrate -&gt; upgrade. </w:t>
+      </w:r>
+    </w:p>
+    <w:p>
+      <w:pPr>
+        <w:pStyle w:val="ListParagraph"/>
+        <w:numPr>
+          <w:ilvl w:val="0"/>
+          <w:numId w:val="1"/>
+        </w:numPr>
+        <w:spacing w:line="240" w:lineRule="auto"/>
+      </w:pPr>
+      <w:r>
+        <w:t>Unable to login</w:t>
+      </w:r>
+      <w:r>
+        <w:t>/No response</w:t>
+      </w:r>
+    </w:p>
+    <w:p>
+      <w:pPr>
+        <w:pStyle w:val="ListParagraph"/>
+        <w:numPr>
+          <w:ilvl w:val="1"/>
+          <w:numId w:val="1"/>
+        </w:numPr>
+        <w:spacing w:line="240" w:lineRule="auto"/>
+      </w:pPr>
+      <w:r>
+        <w:t xml:space="preserve">Check the console. </w:t>
+      </w:r>
+    </w:p>
+    <w:p>
+      <w:pPr>
+        <w:pStyle w:val="ListParagraph"/>
+        <w:numPr>
+          <w:ilvl w:val="1"/>
+          <w:numId w:val="1"/>
+        </w:numPr>
+        <w:spacing w:line="240" w:lineRule="auto"/>
+      </w:pPr>
+      <w:r>
+        <w:lastRenderedPageBreak/>
+        <w:t xml:space="preserve">If it is a CORS or fetch error, </w:t>
+      </w:r>
+      <w:r>
+        <w:t xml:space="preserve">then </w:t>
+      </w:r>
+      <w:r>
+        <w:t>check your flask terminal. This is where the issue will most likely be</w:t>
+      </w:r>
+      <w:r>
+        <w:t xml:space="preserve"> + more context of what the error is</w:t>
+      </w:r>
+      <w:r>
+        <w:t xml:space="preserve">. </w:t>
+      </w:r>
+    </w:p>
+    <w:p>
+      <w:pPr>
+        <w:spacing w:line="240" w:lineRule="auto"/>
+      </w:pPr>
     </w:p>
     <w:sectPr>
       <w:pgSz w:w="12240" w:h="15840"/>
@@ -569,7 +793,7 @@
         <w:rFonts w:ascii="Courier New" w:hAnsi="Courier New" w:cs="Courier New" w:hint="default"/>
       </w:rPr>
     </w:lvl>
-    <w:lvl w:ilvl="2" w:tplc="04090005" w:tentative="1">
+    <w:lvl w:ilvl="2" w:tplc="04090005">
       <w:start w:val="1"/>
       <w:numFmt w:val="bullet"/>
       <w:lvlText w:val=""/>
@@ -581,7 +805,7 @@
         <w:rFonts w:ascii="Wingdings" w:hAnsi="Wingdings" w:hint="default"/>
       </w:rPr>
     </w:lvl>
-    <w:lvl w:ilvl="3" w:tplc="04090001" w:tentative="1">
+    <w:lvl w:ilvl="3" w:tplc="04090001">
       <w:start w:val="1"/>
       <w:numFmt w:val="bullet"/>
       <w:lvlText w:val=""/>
@@ -593,7 +817,7 @@
         <w:rFonts w:ascii="Symbol" w:hAnsi="Symbol" w:hint="default"/>
       </w:rPr>
     </w:lvl>
-    <w:lvl w:ilvl="4" w:tplc="04090003" w:tentative="1">
+    <w:lvl w:ilvl="4" w:tplc="04090003">
       <w:start w:val="1"/>
       <w:numFmt w:val="bullet"/>
       <w:lvlText w:val="o"/>
@@ -1099,6 +1323,18 @@
       <w:contextualSpacing/>
     </w:pPr>
   </w:style>
+  <w:style w:type="character" w:styleId="Hyperlink">
+    <w:name w:val="Hyperlink"/>
+    <w:basedOn w:val="DefaultParagraphFont"/>
+    <w:uiPriority w:val="99"/>
+    <w:semiHidden/>
+    <w:unhideWhenUsed/>
+    <w:rsid w:val="00786A85"/>
+    <w:rPr>
+      <w:color w:val="0000FF"/>
+      <w:u w:val="single"/>
+    </w:rPr>
+  </w:style>
 </w:styles>
 </file>
 

</xml_diff>